<commit_message>
Milestone 1 and 2 upload
</commit_message>
<xml_diff>
--- a/GIS Specialization/Course5/Milestone1/Project Proposal - Reconstructing the paleo Lake Bonneville in Utah.docx
+++ b/GIS Specialization/Course5/Milestone1/Project Proposal - Reconstructing the paleo Lake Bonneville in Utah.docx
@@ -31,6 +31,25 @@
         <w:contextualSpacing/>
         <w:rPr>
           <w:rFonts w:eastAsia="Times New Roman" w:cstheme="minorHAnsi"/>
+          <w:sz w:val="36"/>
+          <w:szCs w:val="36"/>
+        </w:rPr>
+      </w:pPr>
+      <w:r>
+        <w:rPr>
+          <w:rFonts w:eastAsia="Times New Roman" w:cstheme="minorHAnsi"/>
+          <w:sz w:val="36"/>
+          <w:szCs w:val="36"/>
+        </w:rPr>
+        <w:t>Author: Christian Haller</w:t>
+      </w:r>
+    </w:p>
+    <w:p>
+      <w:pPr>
+        <w:spacing w:after="0" w:line="240" w:lineRule="auto"/>
+        <w:contextualSpacing/>
+        <w:rPr>
+          <w:rFonts w:eastAsia="Times New Roman" w:cstheme="minorHAnsi"/>
         </w:rPr>
       </w:pPr>
     </w:p>
@@ -74,175 +93,7 @@
         <w:rPr>
           <w:rFonts w:eastAsia="Times New Roman" w:cstheme="minorHAnsi"/>
         </w:rPr>
-        <w:t>Approximately 15,000 years ago, lakes in the Great Basin of the</w:t>
-      </w:r>
-      <w:r>
-        <w:rPr>
-          <w:rFonts w:eastAsia="Times New Roman" w:cstheme="minorHAnsi"/>
-        </w:rPr>
-        <w:t xml:space="preserve"> </w:t>
-      </w:r>
-      <w:r>
-        <w:rPr>
-          <w:rFonts w:eastAsia="Times New Roman" w:cstheme="minorHAnsi"/>
-        </w:rPr>
-        <w:t>western United States achieved their maximum late Pleistocene</w:t>
-      </w:r>
-      <w:r>
-        <w:rPr>
-          <w:rFonts w:eastAsia="Times New Roman" w:cstheme="minorHAnsi"/>
-        </w:rPr>
-        <w:t xml:space="preserve"> </w:t>
-      </w:r>
-      <w:r>
-        <w:rPr>
-          <w:rFonts w:eastAsia="Times New Roman" w:cstheme="minorHAnsi"/>
-        </w:rPr>
-        <w:t>extents.</w:t>
-      </w:r>
-      <w:r>
-        <w:rPr>
-          <w:rFonts w:eastAsia="Times New Roman" w:cstheme="minorHAnsi"/>
-        </w:rPr>
-        <w:t xml:space="preserve"> Three </w:t>
-      </w:r>
-      <w:r>
-        <w:rPr>
-          <w:rFonts w:eastAsia="Times New Roman" w:cstheme="minorHAnsi"/>
-        </w:rPr>
-        <w:t>of</w:t>
-      </w:r>
-      <w:r>
-        <w:rPr>
-          <w:rFonts w:eastAsia="Times New Roman" w:cstheme="minorHAnsi"/>
-        </w:rPr>
-        <w:t xml:space="preserve"> </w:t>
-      </w:r>
-      <w:r>
-        <w:rPr>
-          <w:rFonts w:eastAsia="Times New Roman" w:cstheme="minorHAnsi"/>
-        </w:rPr>
-        <w:t>those</w:t>
-      </w:r>
-      <w:r>
-        <w:rPr>
-          <w:rFonts w:eastAsia="Times New Roman" w:cstheme="minorHAnsi"/>
-        </w:rPr>
-        <w:t xml:space="preserve"> </w:t>
-      </w:r>
-      <w:r>
-        <w:rPr>
-          <w:rFonts w:eastAsia="Times New Roman" w:cstheme="minorHAnsi"/>
-        </w:rPr>
-        <w:t>lake</w:t>
-      </w:r>
-      <w:r>
-        <w:rPr>
-          <w:rFonts w:eastAsia="Times New Roman" w:cstheme="minorHAnsi"/>
-        </w:rPr>
-        <w:t xml:space="preserve"> </w:t>
-      </w:r>
-      <w:r>
-        <w:rPr>
-          <w:rFonts w:eastAsia="Times New Roman" w:cstheme="minorHAnsi"/>
-        </w:rPr>
-        <w:t>systems</w:t>
-      </w:r>
-      <w:r>
-        <w:rPr>
-          <w:rFonts w:eastAsia="Times New Roman" w:cstheme="minorHAnsi"/>
-        </w:rPr>
-        <w:t xml:space="preserve"> </w:t>
-      </w:r>
-      <w:r>
-        <w:rPr>
-          <w:rFonts w:eastAsia="Times New Roman" w:cstheme="minorHAnsi"/>
-        </w:rPr>
-        <w:t>stand</w:t>
-      </w:r>
-      <w:r>
-        <w:rPr>
-          <w:rFonts w:eastAsia="Times New Roman" w:cstheme="minorHAnsi"/>
-        </w:rPr>
-        <w:t xml:space="preserve"> </w:t>
-      </w:r>
-      <w:r>
-        <w:rPr>
-          <w:rFonts w:eastAsia="Times New Roman" w:cstheme="minorHAnsi"/>
-        </w:rPr>
-        <w:t>out</w:t>
-      </w:r>
-      <w:r>
-        <w:rPr>
-          <w:rFonts w:eastAsia="Times New Roman" w:cstheme="minorHAnsi"/>
-        </w:rPr>
-        <w:t xml:space="preserve"> </w:t>
-      </w:r>
-      <w:r>
-        <w:rPr>
-          <w:rFonts w:eastAsia="Times New Roman" w:cstheme="minorHAnsi"/>
-        </w:rPr>
-        <w:t>in</w:t>
-      </w:r>
-      <w:r>
-        <w:rPr>
-          <w:rFonts w:eastAsia="Times New Roman" w:cstheme="minorHAnsi"/>
-        </w:rPr>
-        <w:t xml:space="preserve"> </w:t>
-      </w:r>
-      <w:r>
-        <w:rPr>
-          <w:rFonts w:eastAsia="Times New Roman" w:cstheme="minorHAnsi"/>
-        </w:rPr>
-        <w:t>terms</w:t>
-      </w:r>
-      <w:r>
-        <w:rPr>
-          <w:rFonts w:eastAsia="Times New Roman" w:cstheme="minorHAnsi"/>
-        </w:rPr>
-        <w:t xml:space="preserve"> </w:t>
-      </w:r>
-      <w:r>
-        <w:rPr>
-          <w:rFonts w:eastAsia="Times New Roman" w:cstheme="minorHAnsi"/>
-        </w:rPr>
-        <w:t>of</w:t>
-      </w:r>
-      <w:r>
-        <w:rPr>
-          <w:rFonts w:eastAsia="Times New Roman" w:cstheme="minorHAnsi"/>
-        </w:rPr>
-        <w:t xml:space="preserve"> </w:t>
-      </w:r>
-      <w:r>
-        <w:rPr>
-          <w:rFonts w:eastAsia="Times New Roman" w:cstheme="minorHAnsi"/>
-        </w:rPr>
-        <w:t>surface</w:t>
-      </w:r>
-      <w:r>
-        <w:rPr>
-          <w:rFonts w:eastAsia="Times New Roman" w:cstheme="minorHAnsi"/>
-        </w:rPr>
-        <w:t xml:space="preserve"> </w:t>
-      </w:r>
-      <w:r>
-        <w:rPr>
-          <w:rFonts w:eastAsia="Times New Roman" w:cstheme="minorHAnsi"/>
-        </w:rPr>
-        <w:t>area:</w:t>
-      </w:r>
-      <w:r>
-        <w:rPr>
-          <w:rFonts w:eastAsia="Times New Roman" w:cstheme="minorHAnsi"/>
-        </w:rPr>
-        <w:t xml:space="preserve"> </w:t>
-      </w:r>
-      <w:r>
-        <w:rPr>
-          <w:rFonts w:eastAsia="Times New Roman" w:cstheme="minorHAnsi"/>
-        </w:rPr>
-        <w:t>Lake Lahontan with a surface area of 22,300 km</w:t>
+        <w:t>Approximately 15,000 years ago, lakes in the Great Basin of the western United States achieved their maximum late Pleistocene extents. Three of those lake systems stand out in terms of surface area: Lake Lahontan with a surface area of 22,300 km</w:t>
       </w:r>
       <w:r>
         <w:rPr>
@@ -268,19 +119,7 @@
         <w:rPr>
           <w:rFonts w:eastAsia="Times New Roman" w:cstheme="minorHAnsi"/>
         </w:rPr>
-        <w:t xml:space="preserve">, and Lake Missoula with </w:t>
-      </w:r>
-      <w:r>
-        <w:rPr>
-          <w:rFonts w:eastAsia="Times New Roman" w:cstheme="minorHAnsi"/>
-        </w:rPr>
-        <w:t>7,770</w:t>
-      </w:r>
-      <w:r>
-        <w:rPr>
-          <w:rFonts w:eastAsia="Times New Roman" w:cstheme="minorHAnsi"/>
-        </w:rPr>
-        <w:t xml:space="preserve"> km</w:t>
+        <w:t>, and Lake Missoula with 7,770 km</w:t>
       </w:r>
       <w:r>
         <w:rPr>
@@ -293,55 +132,7 @@
         <w:rPr>
           <w:rFonts w:eastAsia="Times New Roman" w:cstheme="minorHAnsi"/>
         </w:rPr>
-        <w:t>. These gigantic fres</w:t>
-      </w:r>
-      <w:r>
-        <w:rPr>
-          <w:rFonts w:eastAsia="Times New Roman" w:cstheme="minorHAnsi"/>
-        </w:rPr>
-        <w:t>hwater</w:t>
-      </w:r>
-      <w:r>
-        <w:rPr>
-          <w:rFonts w:eastAsia="Times New Roman" w:cstheme="minorHAnsi"/>
-        </w:rPr>
-        <w:t xml:space="preserve"> bodies, which had surface areas approximately 10 times their</w:t>
-      </w:r>
-      <w:r>
-        <w:rPr>
-          <w:rFonts w:eastAsia="Times New Roman" w:cstheme="minorHAnsi"/>
-        </w:rPr>
-        <w:t xml:space="preserve"> </w:t>
-      </w:r>
-      <w:r>
-        <w:rPr>
-          <w:rFonts w:eastAsia="Times New Roman" w:cstheme="minorHAnsi"/>
-        </w:rPr>
-        <w:t>reconstructed mean-historical values, have been the subject of</w:t>
-      </w:r>
-      <w:r>
-        <w:rPr>
-          <w:rFonts w:eastAsia="Times New Roman" w:cstheme="minorHAnsi"/>
-        </w:rPr>
-        <w:t xml:space="preserve"> </w:t>
-      </w:r>
-      <w:r>
-        <w:rPr>
-          <w:rFonts w:eastAsia="Times New Roman" w:cstheme="minorHAnsi"/>
-        </w:rPr>
-        <w:t>intensive scientific research since Russell’s seminal study of Lake</w:t>
-      </w:r>
-      <w:r>
-        <w:rPr>
-          <w:rFonts w:eastAsia="Times New Roman" w:cstheme="minorHAnsi"/>
-        </w:rPr>
-        <w:t xml:space="preserve"> </w:t>
-      </w:r>
-      <w:r>
-        <w:rPr>
-          <w:rFonts w:eastAsia="Times New Roman" w:cstheme="minorHAnsi"/>
-        </w:rPr>
-        <w:t>Lahontan (Russell, 1885) and Gilbert’s seminal study of Lake Bonneville (Gilbert, 1890).</w:t>
+        <w:t>. These gigantic freshwater bodies, which had surface areas approximately 10 times their reconstructed mean-historical values, have been the subject of intensive scientific research since Russell’s seminal study of Lake Lahontan (Russell, 1885) and Gilbert’s seminal study of Lake Bonneville (Gilbert, 1890).</w:t>
       </w:r>
     </w:p>
     <w:p>
@@ -365,19 +156,7 @@
         <w:rPr>
           <w:rFonts w:eastAsia="Times New Roman" w:cstheme="minorHAnsi"/>
         </w:rPr>
-        <w:t>Three main questions have occupied the</w:t>
-      </w:r>
-      <w:r>
-        <w:rPr>
-          <w:rFonts w:eastAsia="Times New Roman" w:cstheme="minorHAnsi"/>
-        </w:rPr>
-        <w:t xml:space="preserve"> </w:t>
-      </w:r>
-      <w:r>
-        <w:rPr>
-          <w:rFonts w:eastAsia="Times New Roman" w:cstheme="minorHAnsi"/>
-        </w:rPr>
-        <w:t xml:space="preserve">minds of present-day </w:t>
+        <w:t xml:space="preserve">Three main questions have occupied the minds of present-day </w:t>
       </w:r>
       <w:proofErr w:type="spellStart"/>
       <w:r>
@@ -391,55 +170,7 @@
         <w:rPr>
           <w:rFonts w:eastAsia="Times New Roman" w:cstheme="minorHAnsi"/>
         </w:rPr>
-        <w:t xml:space="preserve"> working in these</w:t>
-      </w:r>
-      <w:r>
-        <w:rPr>
-          <w:rFonts w:eastAsia="Times New Roman" w:cstheme="minorHAnsi"/>
-        </w:rPr>
-        <w:t xml:space="preserve"> </w:t>
-      </w:r>
-      <w:r>
-        <w:rPr>
-          <w:rFonts w:eastAsia="Times New Roman" w:cstheme="minorHAnsi"/>
-        </w:rPr>
-        <w:t>basins: (1) what caused the lakes to grow so large, (2) what was the</w:t>
-      </w:r>
-      <w:r>
-        <w:rPr>
-          <w:rFonts w:eastAsia="Times New Roman" w:cstheme="minorHAnsi"/>
-        </w:rPr>
-        <w:t xml:space="preserve"> </w:t>
-      </w:r>
-      <w:r>
-        <w:rPr>
-          <w:rFonts w:eastAsia="Times New Roman" w:cstheme="minorHAnsi"/>
-        </w:rPr>
-        <w:t>record of lake-level change in each basin during the last glacial</w:t>
-      </w:r>
-      <w:r>
-        <w:rPr>
-          <w:rFonts w:eastAsia="Times New Roman" w:cstheme="minorHAnsi"/>
-        </w:rPr>
-        <w:t xml:space="preserve"> </w:t>
-      </w:r>
-      <w:r>
-        <w:rPr>
-          <w:rFonts w:eastAsia="Times New Roman" w:cstheme="minorHAnsi"/>
-        </w:rPr>
-        <w:t>period, and (3) were lake-size changes linked to abrupt changes in</w:t>
-      </w:r>
-      <w:r>
-        <w:rPr>
-          <w:rFonts w:eastAsia="Times New Roman" w:cstheme="minorHAnsi"/>
-        </w:rPr>
-        <w:t xml:space="preserve"> </w:t>
-      </w:r>
-      <w:r>
-        <w:rPr>
-          <w:rFonts w:eastAsia="Times New Roman" w:cstheme="minorHAnsi"/>
-        </w:rPr>
-        <w:t xml:space="preserve">the climate of the North Atlantic signaled by </w:t>
+        <w:t xml:space="preserve"> working in these basins: (1) what caused the lakes to grow so large, (2) what was the record of lake-level change in each basin during the last glacial period, and (3) were lake-size changes linked to abrupt changes in the climate of the North Atlantic signaled by </w:t>
       </w:r>
       <w:proofErr w:type="spellStart"/>
       <w:r>
@@ -453,19 +184,7 @@
         <w:rPr>
           <w:rFonts w:eastAsia="Times New Roman" w:cstheme="minorHAnsi"/>
         </w:rPr>
-        <w:t xml:space="preserve"> Heinrich events (see, e.g.</w:t>
-      </w:r>
-      <w:r>
-        <w:rPr>
-          <w:rFonts w:eastAsia="Times New Roman" w:cstheme="minorHAnsi"/>
-        </w:rPr>
-        <w:t xml:space="preserve">, </w:t>
-      </w:r>
-      <w:r>
-        <w:rPr>
-          <w:rFonts w:eastAsia="Times New Roman" w:cstheme="minorHAnsi"/>
-        </w:rPr>
-        <w:t xml:space="preserve">Bond et al., 1993; </w:t>
+        <w:t xml:space="preserve"> Heinrich events (see, e.g., Bond et al., 1993; </w:t>
       </w:r>
       <w:proofErr w:type="spellStart"/>
       <w:r>
@@ -485,7 +204,19 @@
         <w:rPr>
           <w:rFonts w:eastAsia="Times New Roman" w:cstheme="minorHAnsi"/>
         </w:rPr>
-        <w:t>. It is assumed that the ice shield covering North America during that period placed dams on the lakes, which led them to grow in area and depth. It is assumed that melting of the ice sheets “pulled the plug” and rapidly lowered water levels</w:t>
+        <w:t>. It is assumed that the ice shield covering North America during that period placed</w:t>
+      </w:r>
+      <w:r>
+        <w:rPr>
+          <w:rFonts w:eastAsia="Times New Roman" w:cstheme="minorHAnsi"/>
+        </w:rPr>
+        <w:t xml:space="preserve"> ground moraine</w:t>
+      </w:r>
+      <w:r>
+        <w:rPr>
+          <w:rFonts w:eastAsia="Times New Roman" w:cstheme="minorHAnsi"/>
+        </w:rPr>
+        <w:t xml:space="preserve"> dams on the lakes, which led them to grow in area and depth. It is assumed that melting of the ice sheets “pulled the plug” and rapidly lowered water levels</w:t>
       </w:r>
       <w:r>
         <w:rPr>
@@ -511,73 +242,7 @@
         <w:rPr>
           <w:rFonts w:eastAsia="Times New Roman" w:cstheme="minorHAnsi"/>
         </w:rPr>
-        <w:t xml:space="preserve"> level at 18.6 ka; it</w:t>
-      </w:r>
-      <w:r>
-        <w:rPr>
-          <w:rFonts w:eastAsia="Times New Roman" w:cstheme="minorHAnsi"/>
-        </w:rPr>
-        <w:t xml:space="preserve"> </w:t>
-      </w:r>
-      <w:r>
-        <w:rPr>
-          <w:rFonts w:eastAsia="Times New Roman" w:cstheme="minorHAnsi"/>
-        </w:rPr>
-        <w:t>fluctuated near that level until 17.5 ka, at which time it incised its</w:t>
-      </w:r>
-      <w:r>
-        <w:rPr>
-          <w:rFonts w:eastAsia="Times New Roman" w:cstheme="minorHAnsi"/>
-        </w:rPr>
-        <w:t xml:space="preserve"> </w:t>
-      </w:r>
-      <w:r>
-        <w:rPr>
-          <w:rFonts w:eastAsia="Times New Roman" w:cstheme="minorHAnsi"/>
-        </w:rPr>
-        <w:t>threshold</w:t>
-      </w:r>
-      <w:r>
-        <w:rPr>
-          <w:rFonts w:eastAsia="Times New Roman" w:cstheme="minorHAnsi"/>
-        </w:rPr>
-        <w:t xml:space="preserve"> at Red Rock Pass, Idaho</w:t>
-      </w:r>
-      <w:r>
-        <w:rPr>
-          <w:rFonts w:eastAsia="Times New Roman" w:cstheme="minorHAnsi"/>
-        </w:rPr>
-        <w:t xml:space="preserve">, reaching the </w:t>
-      </w:r>
-      <w:r>
-        <w:rPr>
-          <w:rFonts w:eastAsia="Times New Roman" w:cstheme="minorHAnsi"/>
-        </w:rPr>
-        <w:t>spillover level named “</w:t>
-      </w:r>
-      <w:r>
-        <w:rPr>
-          <w:rFonts w:eastAsia="Times New Roman" w:cstheme="minorHAnsi"/>
-        </w:rPr>
-        <w:t>Red Rock Pass level</w:t>
-      </w:r>
-      <w:r>
-        <w:rPr>
-          <w:rFonts w:eastAsia="Times New Roman" w:cstheme="minorHAnsi"/>
-        </w:rPr>
-        <w:t>”</w:t>
-      </w:r>
-      <w:r>
-        <w:rPr>
-          <w:rFonts w:eastAsia="Times New Roman" w:cstheme="minorHAnsi"/>
-        </w:rPr>
-        <w:t xml:space="preserve"> at 17.4 ka</w:t>
-      </w:r>
-      <w:r>
-        <w:rPr>
-          <w:rFonts w:eastAsia="Times New Roman" w:cstheme="minorHAnsi"/>
-        </w:rPr>
-        <w:t>.</w:t>
+        <w:t xml:space="preserve"> level at 18.6 ka; it fluctuated near that level until 17.5 ka, at which time it incised its threshold at Red Rock Pass, Idaho, reaching the spillover level named “Red Rock Pass level” at 17.4 ka.</w:t>
       </w:r>
     </w:p>
     <w:p>
@@ -601,13 +266,19 @@
         <w:rPr>
           <w:rFonts w:eastAsia="Times New Roman" w:cstheme="minorHAnsi"/>
         </w:rPr>
-        <w:t xml:space="preserve">Multiple research groups dated paleo-shorelines of Lake Bonneville and corroborated dates of lake levels using sediment cores (e.g., Benson et al. 2011). </w:t>
-      </w:r>
-      <w:r>
-        <w:rPr>
-          <w:rFonts w:eastAsia="Times New Roman" w:cstheme="minorHAnsi"/>
-        </w:rPr>
-        <w:t xml:space="preserve">This project proposes to explore the potential to use publicly </w:t>
+        <w:t>Multiple research groups dated paleo-shorelines of Lake Bonneville and corroborated dates of lake levels using sediment cores (e.g., Benson et al. 2011).</w:t>
+      </w:r>
+      <w:r>
+        <w:rPr>
+          <w:rFonts w:eastAsia="Times New Roman" w:cstheme="minorHAnsi"/>
+        </w:rPr>
+        <w:t xml:space="preserve"> For this</w:t>
+      </w:r>
+      <w:r>
+        <w:rPr>
+          <w:rFonts w:eastAsia="Times New Roman" w:cstheme="minorHAnsi"/>
+        </w:rPr>
+        <w:t xml:space="preserve"> project proposes to explore the potential to use publicly </w:t>
       </w:r>
       <w:r>
         <w:rPr>
@@ -773,7 +444,7 @@
         <w:rPr>
           <w:rFonts w:eastAsia="Times New Roman" w:cstheme="minorHAnsi"/>
         </w:rPr>
-        <w:t xml:space="preserve">Where were the spillover points/ice dams for ancestral </w:t>
+        <w:t xml:space="preserve">Where were the spillover points/dams for ancestral </w:t>
       </w:r>
       <w:r>
         <w:rPr>
@@ -790,6 +461,16 @@
     </w:p>
     <w:p>
       <w:pPr>
+        <w:spacing w:before="100" w:beforeAutospacing="1" w:after="100" w:afterAutospacing="1" w:line="240" w:lineRule="auto"/>
+        <w:ind w:left="720"/>
+        <w:contextualSpacing/>
+        <w:rPr>
+          <w:rFonts w:eastAsia="Times New Roman" w:cstheme="minorHAnsi"/>
+        </w:rPr>
+      </w:pPr>
+    </w:p>
+    <w:p>
+      <w:pPr>
         <w:spacing w:after="0" w:line="240" w:lineRule="auto"/>
         <w:contextualSpacing/>
         <w:rPr>
@@ -800,7 +481,43 @@
         <w:rPr>
           <w:rFonts w:eastAsia="Times New Roman" w:cstheme="minorHAnsi"/>
         </w:rPr>
-        <w:t>Digital Elevation Models will be readily available from U.S. agencies. However, I expect that no paleo-DEMs will be available, since paleo-cartography includes a lot of uncertainty. It has to be assumed that the geomorphology did not change dramatically since the last glacial maximum, which will be an error factoring into the model. Further, locations of dams will need to be extracted from the literature and modeled. Exact placement and size of dams will be a matter of interpretation.</w:t>
+        <w:t xml:space="preserve">Digital Elevation Models will be readily available from U.S. agencies. However, I expect that no </w:t>
+      </w:r>
+      <w:r>
+        <w:rPr>
+          <w:rFonts w:eastAsia="Times New Roman" w:cstheme="minorHAnsi"/>
+        </w:rPr>
+        <w:t>“</w:t>
+      </w:r>
+      <w:r>
+        <w:rPr>
+          <w:rFonts w:eastAsia="Times New Roman" w:cstheme="minorHAnsi"/>
+        </w:rPr>
+        <w:t>paleo-DEMs</w:t>
+      </w:r>
+      <w:r>
+        <w:rPr>
+          <w:rFonts w:eastAsia="Times New Roman" w:cstheme="minorHAnsi"/>
+        </w:rPr>
+        <w:t>”</w:t>
+      </w:r>
+      <w:r>
+        <w:rPr>
+          <w:rFonts w:eastAsia="Times New Roman" w:cstheme="minorHAnsi"/>
+        </w:rPr>
+        <w:t xml:space="preserve"> will be available, since paleo-cartography includes a lot of uncertainty. It has to be assumed that the geomorphology did not change dramatically since the last glacial maximum, which will be an error factoring into the model. Further, locations of dams</w:t>
+      </w:r>
+      <w:r>
+        <w:rPr>
+          <w:rFonts w:eastAsia="Times New Roman" w:cstheme="minorHAnsi"/>
+        </w:rPr>
+        <w:t>/spillover points</w:t>
+      </w:r>
+      <w:r>
+        <w:rPr>
+          <w:rFonts w:eastAsia="Times New Roman" w:cstheme="minorHAnsi"/>
+        </w:rPr>
+        <w:t xml:space="preserve"> will need to be extracted from the literature and modeled.</w:t>
       </w:r>
     </w:p>
     <w:p>
@@ -854,7 +571,43 @@
         <w:rPr>
           <w:rFonts w:eastAsia="Times New Roman" w:cstheme="minorHAnsi"/>
         </w:rPr>
-        <w:t xml:space="preserve">I will use shapefiles for the maximum extent of Lake Bonneville provided by the </w:t>
+        <w:t xml:space="preserve">I will </w:t>
+      </w:r>
+      <w:r>
+        <w:rPr>
+          <w:rFonts w:eastAsia="Times New Roman" w:cstheme="minorHAnsi"/>
+        </w:rPr>
+        <w:t xml:space="preserve">mainly </w:t>
+      </w:r>
+      <w:r>
+        <w:rPr>
+          <w:rFonts w:eastAsia="Times New Roman" w:cstheme="minorHAnsi"/>
+        </w:rPr>
+        <w:t>use</w:t>
+      </w:r>
+      <w:r>
+        <w:rPr>
+          <w:rFonts w:eastAsia="Times New Roman" w:cstheme="minorHAnsi"/>
+        </w:rPr>
+        <w:t xml:space="preserve"> government-published</w:t>
+      </w:r>
+      <w:r>
+        <w:rPr>
+          <w:rFonts w:eastAsia="Times New Roman" w:cstheme="minorHAnsi"/>
+        </w:rPr>
+        <w:t xml:space="preserve"> </w:t>
+      </w:r>
+      <w:r>
+        <w:rPr>
+          <w:rFonts w:eastAsia="Times New Roman" w:cstheme="minorHAnsi"/>
+        </w:rPr>
+        <w:t xml:space="preserve">GIS data for this project, which is a data source most reliable and best-documented. First, </w:t>
+      </w:r>
+      <w:r>
+        <w:rPr>
+          <w:rFonts w:eastAsia="Times New Roman" w:cstheme="minorHAnsi"/>
+        </w:rPr>
+        <w:t xml:space="preserve">shapefiles for the maximum extent of Lake Bonneville provided by the </w:t>
       </w:r>
       <w:proofErr w:type="spellStart"/>
       <w:r>
@@ -868,7 +621,14 @@
         <w:rPr>
           <w:rFonts w:eastAsia="Times New Roman" w:cstheme="minorHAnsi"/>
         </w:rPr>
-        <w:t xml:space="preserve"> Utah Automated Geographic Reference Center (AGRC)</w:t>
+        <w:t xml:space="preserve"> Utah </w:t>
+      </w:r>
+      <w:r>
+        <w:rPr>
+          <w:rFonts w:eastAsia="Times New Roman" w:cstheme="minorHAnsi"/>
+        </w:rPr>
+        <w:lastRenderedPageBreak/>
+        <w:t>Automated Geographic Reference Center (AGRC)</w:t>
       </w:r>
       <w:r>
         <w:rPr>
@@ -889,7 +649,25 @@
         <w:rPr>
           <w:rFonts w:eastAsia="Times New Roman" w:cstheme="minorHAnsi"/>
         </w:rPr>
-        <w:t xml:space="preserve"> and 30 m DEMs provided by the</w:t>
+        <w:t>. Second,</w:t>
+      </w:r>
+      <w:r>
+        <w:rPr>
+          <w:rFonts w:eastAsia="Times New Roman" w:cstheme="minorHAnsi"/>
+        </w:rPr>
+        <w:t xml:space="preserve"> 30m</w:t>
+      </w:r>
+      <w:r>
+        <w:rPr>
+          <w:rFonts w:eastAsia="Times New Roman" w:cstheme="minorHAnsi"/>
+        </w:rPr>
+        <w:t>-</w:t>
+      </w:r>
+      <w:r>
+        <w:rPr>
+          <w:rFonts w:eastAsia="Times New Roman" w:cstheme="minorHAnsi"/>
+        </w:rPr>
+        <w:t>DEMs provided by the</w:t>
       </w:r>
       <w:r>
         <w:rPr>
@@ -918,6 +696,45 @@
         </w:rPr>
         <w:t>. Optionally, the USGS also provides 10 m DEMs but at a much larger size of the dataset, which would make processing unwieldy.</w:t>
       </w:r>
+      <w:r>
+        <w:rPr>
+          <w:rFonts w:eastAsia="Times New Roman" w:cstheme="minorHAnsi"/>
+        </w:rPr>
+        <w:t xml:space="preserve"> </w:t>
+      </w:r>
+      <w:r>
+        <w:rPr>
+          <w:rFonts w:eastAsia="Times New Roman" w:cstheme="minorHAnsi"/>
+        </w:rPr>
+        <w:t>Third, m</w:t>
+      </w:r>
+      <w:r>
+        <w:rPr>
+          <w:rFonts w:eastAsia="Times New Roman" w:cstheme="minorHAnsi"/>
+        </w:rPr>
+        <w:t xml:space="preserve">ultiple shapefiles for the </w:t>
+      </w:r>
+      <w:r>
+        <w:rPr>
+          <w:rFonts w:eastAsia="Times New Roman" w:cstheme="minorHAnsi"/>
+        </w:rPr>
+        <w:t>various water levels of the modern Great Salt Lake also</w:t>
+      </w:r>
+      <w:r>
+        <w:rPr>
+          <w:rFonts w:eastAsia="Times New Roman" w:cstheme="minorHAnsi"/>
+        </w:rPr>
+        <w:t xml:space="preserve"> provided by the Utah State government on ARGC.</w:t>
+      </w:r>
+    </w:p>
+    <w:p>
+      <w:pPr>
+        <w:spacing w:before="100" w:beforeAutospacing="1" w:after="100" w:afterAutospacing="1" w:line="240" w:lineRule="auto"/>
+        <w:contextualSpacing/>
+        <w:rPr>
+          <w:rFonts w:eastAsia="Times New Roman" w:cstheme="minorHAnsi"/>
+        </w:rPr>
+      </w:pPr>
     </w:p>
     <w:p>
       <w:pPr>
@@ -935,7 +752,6 @@
           <w:b/>
           <w:bCs/>
         </w:rPr>
-        <w:lastRenderedPageBreak/>
         <w:t>Planned Methods</w:t>
       </w:r>
     </w:p>
@@ -962,14 +778,62 @@
         <w:rPr>
           <w:rFonts w:eastAsia="Times New Roman" w:cstheme="minorHAnsi"/>
         </w:rPr>
-        <w:t xml:space="preserve">The different times and water depths will have to be gathered from the literature. Only the highest lake level is typically referenced in most publications – multiple lower levels were recognized from the sediment record. The lowest location and elevation above sea level of the lake will have to be determined via the shapefile sourced from ARGC. The DEM can be re-calculated to have a value of zero at the lowest location of the lake. It then has to be decided if multiple versions of zero at the lake levels can be created. Comparing with AGRC shape file, the dam and spillover locations can be inferred for each lake level. The DEM values will have to be modified to model dam structures in these locations. </w:t>
-      </w:r>
-      <w:r>
-        <w:rPr>
-          <w:rFonts w:eastAsia="Times New Roman" w:cstheme="minorHAnsi"/>
-        </w:rPr>
-        <w:t xml:space="preserve">Once the paleo lakes are “plugged up”, bathymetric contour lines can be drawn. </w:t>
-      </w:r>
+        <w:t xml:space="preserve">The different </w:t>
+      </w:r>
+      <w:r>
+        <w:rPr>
+          <w:rFonts w:eastAsia="Times New Roman" w:cstheme="minorHAnsi"/>
+        </w:rPr>
+        <w:t>ages</w:t>
+      </w:r>
+      <w:r>
+        <w:rPr>
+          <w:rFonts w:eastAsia="Times New Roman" w:cstheme="minorHAnsi"/>
+        </w:rPr>
+        <w:t xml:space="preserve"> and </w:t>
+      </w:r>
+      <w:r>
+        <w:rPr>
+          <w:rFonts w:eastAsia="Times New Roman" w:cstheme="minorHAnsi"/>
+        </w:rPr>
+        <w:t>lake</w:t>
+      </w:r>
+      <w:r>
+        <w:rPr>
+          <w:rFonts w:eastAsia="Times New Roman" w:cstheme="minorHAnsi"/>
+        </w:rPr>
+        <w:t xml:space="preserve"> </w:t>
+      </w:r>
+      <w:r>
+        <w:rPr>
+          <w:rFonts w:eastAsia="Times New Roman" w:cstheme="minorHAnsi"/>
+        </w:rPr>
+        <w:t>levels</w:t>
+      </w:r>
+      <w:r>
+        <w:rPr>
+          <w:rFonts w:eastAsia="Times New Roman" w:cstheme="minorHAnsi"/>
+        </w:rPr>
+        <w:t xml:space="preserve"> will have to be gathered from the literature. Only the highest lake level is typically referenced in most publications – multiple lower levels were recognized from the sediment record. The lowest location and elevation above sea level of the lake will have to be determined via the shapefile sourced from ARGC.</w:t>
+      </w:r>
+    </w:p>
+    <w:p>
+      <w:pPr>
+        <w:spacing w:before="100" w:beforeAutospacing="1" w:after="100" w:afterAutospacing="1" w:line="240" w:lineRule="auto"/>
+        <w:contextualSpacing/>
+        <w:rPr>
+          <w:rFonts w:eastAsia="Times New Roman" w:cstheme="minorHAnsi"/>
+        </w:rPr>
+      </w:pPr>
+    </w:p>
+    <w:p>
+      <w:pPr>
+        <w:spacing w:before="100" w:beforeAutospacing="1" w:after="100" w:afterAutospacing="1" w:line="240" w:lineRule="auto"/>
+        <w:contextualSpacing/>
+        <w:rPr>
+          <w:rFonts w:eastAsia="Times New Roman" w:cstheme="minorHAnsi"/>
+        </w:rPr>
+      </w:pPr>
       <w:r>
         <w:rPr>
           <w:rFonts w:eastAsia="Times New Roman" w:cstheme="minorHAnsi"/>
@@ -994,46 +858,70 @@
         <w:rPr>
           <w:rFonts w:eastAsia="Times New Roman" w:cstheme="minorHAnsi"/>
         </w:rPr>
-        <w:t xml:space="preserve">mesh </w:t>
-      </w:r>
-      <w:r>
-        <w:rPr>
-          <w:rFonts w:eastAsia="Times New Roman" w:cstheme="minorHAnsi"/>
-        </w:rPr>
-        <w:t>surfaces will be created from</w:t>
-      </w:r>
-      <w:r>
-        <w:rPr>
-          <w:rFonts w:eastAsia="Times New Roman" w:cstheme="minorHAnsi"/>
-        </w:rPr>
-        <w:t xml:space="preserve"> each DEM representing the lake bottom. The tool “3D Analyst - Surface Volume” will be used to set a hypothetical plane representing lake level and calculate the volume enclosed between DEM and plane.</w:t>
-      </w:r>
-    </w:p>
-    <w:p>
-      <w:pPr>
-        <w:spacing w:before="100" w:beforeAutospacing="1" w:after="100" w:afterAutospacing="1" w:line="240" w:lineRule="auto"/>
-        <w:contextualSpacing/>
-        <w:rPr>
-          <w:rFonts w:eastAsia="Times New Roman" w:cstheme="minorHAnsi"/>
-        </w:rPr>
-      </w:pPr>
-      <w:r>
-        <w:rPr>
-          <w:rFonts w:eastAsia="Times New Roman" w:cstheme="minorHAnsi"/>
-        </w:rPr>
-        <w:t>These methods will be repeated</w:t>
-      </w:r>
-      <w:r>
-        <w:rPr>
-          <w:rFonts w:eastAsia="Times New Roman" w:cstheme="minorHAnsi"/>
-        </w:rPr>
-        <w:t xml:space="preserve"> for each lake level reported in the literature and the modern Great Salt Lake for comparison. Once complete, differential volumes and fluxes into the lake per year can be calculated</w:t>
+        <w:t>views</w:t>
+      </w:r>
+      <w:r>
+        <w:rPr>
+          <w:rFonts w:eastAsia="Times New Roman" w:cstheme="minorHAnsi"/>
+        </w:rPr>
+        <w:t xml:space="preserve"> will be created </w:t>
+      </w:r>
+      <w:r>
+        <w:rPr>
+          <w:rFonts w:eastAsia="Times New Roman" w:cstheme="minorHAnsi"/>
+        </w:rPr>
+        <w:t>showing choke points and valley inundation</w:t>
+      </w:r>
+      <w:r>
+        <w:rPr>
+          <w:rFonts w:eastAsia="Times New Roman" w:cstheme="minorHAnsi"/>
+        </w:rPr>
+        <w:t>. The tool “3D Analyst - Surface Volume” will be used to set a hypothetical plane representing lake level and calculate the volume enclosed between DEM and plane</w:t>
+      </w:r>
+      <w:r>
+        <w:rPr>
+          <w:rFonts w:eastAsia="Times New Roman" w:cstheme="minorHAnsi"/>
+        </w:rPr>
+        <w:t xml:space="preserve"> (lake surface)</w:t>
+      </w:r>
+      <w:r>
+        <w:rPr>
+          <w:rFonts w:eastAsia="Times New Roman" w:cstheme="minorHAnsi"/>
+        </w:rPr>
+        <w:t>, which will be saved to a table</w:t>
       </w:r>
       <w:r>
         <w:rPr>
           <w:rFonts w:eastAsia="Times New Roman" w:cstheme="minorHAnsi"/>
         </w:rPr>
         <w:t>.</w:t>
+      </w:r>
+    </w:p>
+    <w:p>
+      <w:pPr>
+        <w:spacing w:before="100" w:beforeAutospacing="1" w:after="100" w:afterAutospacing="1" w:line="240" w:lineRule="auto"/>
+        <w:contextualSpacing/>
+        <w:rPr>
+          <w:rFonts w:eastAsia="Times New Roman" w:cstheme="minorHAnsi"/>
+        </w:rPr>
+      </w:pPr>
+      <w:r>
+        <w:rPr>
+          <w:rFonts w:eastAsia="Times New Roman" w:cstheme="minorHAnsi"/>
+        </w:rPr>
+        <w:t xml:space="preserve">These methods will be repeated for each lake level </w:t>
+      </w:r>
+      <w:r>
+        <w:rPr>
+          <w:rFonts w:eastAsia="Times New Roman" w:cstheme="minorHAnsi"/>
+        </w:rPr>
+        <w:t>published</w:t>
+      </w:r>
+      <w:r>
+        <w:rPr>
+          <w:rFonts w:eastAsia="Times New Roman" w:cstheme="minorHAnsi"/>
+        </w:rPr>
+        <w:t xml:space="preserve"> in the literature and the modern Great Salt Lake for comparison.</w:t>
       </w:r>
     </w:p>
     <w:p>
@@ -1087,109 +975,49 @@
         <w:rPr>
           <w:rFonts w:eastAsia="Times New Roman" w:cstheme="minorHAnsi"/>
         </w:rPr>
-        <w:t xml:space="preserve">First, I expect that </w:t>
-      </w:r>
-      <w:r>
-        <w:rPr>
-          <w:rFonts w:eastAsia="Times New Roman" w:cstheme="minorHAnsi"/>
-        </w:rPr>
-        <w:t>finding paleo DEM’s will not be possible largely because it would involve speculation that is difficult to put in numbers without an uncertainty measure. Second, neither shapefiles of Lake Bonneville other than the most publicized highest water level</w:t>
-      </w:r>
-      <w:r>
-        <w:rPr>
-          <w:rFonts w:eastAsia="Times New Roman" w:cstheme="minorHAnsi"/>
-        </w:rPr>
-        <w:t xml:space="preserve">. Instead </w:t>
-      </w:r>
-      <w:r>
-        <w:rPr>
-          <w:rFonts w:eastAsia="Times New Roman" w:cstheme="minorHAnsi"/>
-        </w:rPr>
-        <w:t>it is necessary for this project to iterate and model the paleo conditions as GIS</w:t>
-      </w:r>
-      <w:r>
-        <w:rPr>
-          <w:rFonts w:eastAsia="Times New Roman" w:cstheme="minorHAnsi"/>
-        </w:rPr>
-        <w:t xml:space="preserve"> features that </w:t>
-      </w:r>
-      <w:r>
-        <w:rPr>
-          <w:rFonts w:eastAsia="Times New Roman" w:cstheme="minorHAnsi"/>
-        </w:rPr>
-        <w:t>were</w:t>
-      </w:r>
-      <w:r>
-        <w:rPr>
-          <w:rFonts w:eastAsia="Times New Roman" w:cstheme="minorHAnsi"/>
-        </w:rPr>
-        <w:t xml:space="preserve"> present </w:t>
-      </w:r>
-      <w:r>
-        <w:rPr>
-          <w:rFonts w:eastAsia="Times New Roman" w:cstheme="minorHAnsi"/>
-        </w:rPr>
-        <w:t>during the last glacial. However, it is to be</w:t>
-      </w:r>
-      <w:r>
-        <w:rPr>
-          <w:rFonts w:eastAsia="Times New Roman" w:cstheme="minorHAnsi"/>
-        </w:rPr>
-        <w:t xml:space="preserve"> expect</w:t>
-      </w:r>
-      <w:r>
-        <w:rPr>
-          <w:rFonts w:eastAsia="Times New Roman" w:cstheme="minorHAnsi"/>
-        </w:rPr>
-        <w:t>ed</w:t>
-      </w:r>
-      <w:r>
-        <w:rPr>
-          <w:rFonts w:eastAsia="Times New Roman" w:cstheme="minorHAnsi"/>
-        </w:rPr>
-        <w:t xml:space="preserve"> </w:t>
-      </w:r>
-      <w:r>
-        <w:rPr>
-          <w:rFonts w:eastAsia="Times New Roman" w:cstheme="minorHAnsi"/>
-        </w:rPr>
-        <w:t xml:space="preserve">that </w:t>
-      </w:r>
-      <w:r>
-        <w:rPr>
-          <w:rFonts w:eastAsia="Times New Roman" w:cstheme="minorHAnsi"/>
-        </w:rPr>
-        <w:t xml:space="preserve">much of the </w:t>
-      </w:r>
-      <w:r>
-        <w:rPr>
-          <w:rFonts w:eastAsia="Times New Roman" w:cstheme="minorHAnsi"/>
-        </w:rPr>
-        <w:t>geomorphology present today</w:t>
-      </w:r>
-      <w:r>
-        <w:rPr>
-          <w:rFonts w:eastAsia="Times New Roman" w:cstheme="minorHAnsi"/>
-        </w:rPr>
-        <w:t xml:space="preserve"> will </w:t>
-      </w:r>
-      <w:r>
-        <w:rPr>
-          <w:rFonts w:eastAsia="Times New Roman" w:cstheme="minorHAnsi"/>
-        </w:rPr>
-        <w:t>be reasonably similar and spillover points r</w:t>
-      </w:r>
-      <w:r>
-        <w:rPr>
-          <w:rFonts w:eastAsia="Times New Roman" w:cstheme="minorHAnsi"/>
-        </w:rPr>
-        <w:t>eliably determined by empirical modeling in GIS. After for all time-slices the drain and spillover points are closed, which requires a degree if interpretation, volumes and fluxes can be calculated. These modeled values then can be compared with data from the literature. The 30 m DEM will be a starting point for analysis and if not proven sufficiently accurate, a 10 m DEM mosaic can be procured and the process repeated</w:t>
-      </w:r>
-      <w:r>
-        <w:rPr>
-          <w:rFonts w:eastAsia="Times New Roman" w:cstheme="minorHAnsi"/>
-        </w:rPr>
-        <w:t>.</w:t>
+        <w:t>First, I expect that finding paleo DEM’s will not be possible largely because it would involve speculation that is difficult to put in numbers without an uncertainty measure.</w:t>
+      </w:r>
+      <w:r>
+        <w:rPr>
+          <w:rFonts w:eastAsia="Times New Roman" w:cstheme="minorHAnsi"/>
+        </w:rPr>
+        <w:t xml:space="preserve"> This means that the dam and spillover point will not be represented properly.</w:t>
+      </w:r>
+      <w:r>
+        <w:rPr>
+          <w:rFonts w:eastAsia="Times New Roman" w:cstheme="minorHAnsi"/>
+        </w:rPr>
+        <w:t xml:space="preserve"> Second, neither shapefiles of Lake Bonneville other than the most publicized highest water level. Instead it is necessary for this project to iterate and model the paleo conditions</w:t>
+      </w:r>
+      <w:r>
+        <w:rPr>
+          <w:rFonts w:eastAsia="Times New Roman" w:cstheme="minorHAnsi"/>
+        </w:rPr>
+        <w:t xml:space="preserve"> of the last glacial</w:t>
+      </w:r>
+      <w:r>
+        <w:rPr>
+          <w:rFonts w:eastAsia="Times New Roman" w:cstheme="minorHAnsi"/>
+        </w:rPr>
+        <w:t xml:space="preserve"> as GIS features. However, it is to be expected that much of the geomorphology present today will be reasonably similar and spillover points r</w:t>
+      </w:r>
+      <w:r>
+        <w:rPr>
+          <w:rFonts w:eastAsia="Times New Roman" w:cstheme="minorHAnsi"/>
+        </w:rPr>
+        <w:t xml:space="preserve">eliably determined by empirical modeling in GIS. </w:t>
+      </w:r>
+      <w:r>
+        <w:rPr>
+          <w:rFonts w:eastAsia="Times New Roman" w:cstheme="minorHAnsi"/>
+        </w:rPr>
+        <w:t>Once complete, differential volumes and fluxes into the lake per year can be calculated</w:t>
+      </w:r>
+      <w:r>
+        <w:rPr>
+          <w:rFonts w:eastAsia="Times New Roman" w:cstheme="minorHAnsi"/>
+        </w:rPr>
+        <w:t xml:space="preserve"> and compared with literature, if available.</w:t>
       </w:r>
     </w:p>
     <w:p>
@@ -1244,67 +1072,7 @@
         <w:rPr>
           <w:rFonts w:eastAsia="Times New Roman" w:cstheme="minorHAnsi"/>
         </w:rPr>
-        <w:t>Benson, L.V.</w:t>
-      </w:r>
-      <w:r>
-        <w:rPr>
-          <w:rFonts w:eastAsia="Times New Roman" w:cstheme="minorHAnsi"/>
-        </w:rPr>
-        <w:t>,</w:t>
-      </w:r>
-      <w:r>
-        <w:rPr>
-          <w:rFonts w:eastAsia="Times New Roman" w:cstheme="minorHAnsi"/>
-        </w:rPr>
-        <w:t xml:space="preserve"> Lund, S.P.</w:t>
-      </w:r>
-      <w:r>
-        <w:rPr>
-          <w:rFonts w:eastAsia="Times New Roman" w:cstheme="minorHAnsi"/>
-        </w:rPr>
-        <w:t>,</w:t>
-      </w:r>
-      <w:r>
-        <w:rPr>
-          <w:rFonts w:eastAsia="Times New Roman" w:cstheme="minorHAnsi"/>
-        </w:rPr>
-        <w:t xml:space="preserve"> Smoot, J.P.</w:t>
-      </w:r>
-      <w:r>
-        <w:rPr>
-          <w:rFonts w:eastAsia="Times New Roman" w:cstheme="minorHAnsi"/>
-        </w:rPr>
-        <w:t>,</w:t>
-      </w:r>
-      <w:r>
-        <w:rPr>
-          <w:rFonts w:eastAsia="Times New Roman" w:cstheme="minorHAnsi"/>
-        </w:rPr>
-        <w:t xml:space="preserve"> Rhode, D.E.</w:t>
-      </w:r>
-      <w:r>
-        <w:rPr>
-          <w:rFonts w:eastAsia="Times New Roman" w:cstheme="minorHAnsi"/>
-        </w:rPr>
-        <w:t>,</w:t>
-      </w:r>
-      <w:r>
-        <w:rPr>
-          <w:rFonts w:eastAsia="Times New Roman" w:cstheme="minorHAnsi"/>
-        </w:rPr>
-        <w:t xml:space="preserve"> Spencer, R.J.</w:t>
-      </w:r>
-      <w:r>
-        <w:rPr>
-          <w:rFonts w:eastAsia="Times New Roman" w:cstheme="minorHAnsi"/>
-        </w:rPr>
-        <w:t>,</w:t>
-      </w:r>
-      <w:r>
-        <w:rPr>
-          <w:rFonts w:eastAsia="Times New Roman" w:cstheme="minorHAnsi"/>
-        </w:rPr>
-        <w:t xml:space="preserve"> </w:t>
+        <w:t xml:space="preserve">Benson, L.V., Lund, S.P., Smoot, J.P., Rhode, D.E., Spencer, R.J., </w:t>
       </w:r>
       <w:proofErr w:type="spellStart"/>
       <w:r>
@@ -1318,19 +1086,7 @@
         <w:rPr>
           <w:rFonts w:eastAsia="Times New Roman" w:cstheme="minorHAnsi"/>
         </w:rPr>
-        <w:t>, K.L.</w:t>
-      </w:r>
-      <w:r>
-        <w:rPr>
-          <w:rFonts w:eastAsia="Times New Roman" w:cstheme="minorHAnsi"/>
-        </w:rPr>
-        <w:t>,</w:t>
-      </w:r>
-      <w:r>
-        <w:rPr>
-          <w:rFonts w:eastAsia="Times New Roman" w:cstheme="minorHAnsi"/>
-        </w:rPr>
-        <w:t xml:space="preserve"> </w:t>
+        <w:t xml:space="preserve">, K.L., </w:t>
       </w:r>
       <w:proofErr w:type="spellStart"/>
       <w:r>
@@ -1344,43 +1100,7 @@
         <w:rPr>
           <w:rFonts w:eastAsia="Times New Roman" w:cstheme="minorHAnsi"/>
         </w:rPr>
-        <w:t>, L.A.</w:t>
-      </w:r>
-      <w:r>
-        <w:rPr>
-          <w:rFonts w:eastAsia="Times New Roman" w:cstheme="minorHAnsi"/>
-        </w:rPr>
-        <w:t>,</w:t>
-      </w:r>
-      <w:r>
-        <w:rPr>
-          <w:rFonts w:eastAsia="Times New Roman" w:cstheme="minorHAnsi"/>
-        </w:rPr>
-        <w:t xml:space="preserve"> Johnson, C.A.</w:t>
-      </w:r>
-      <w:r>
-        <w:rPr>
-          <w:rFonts w:eastAsia="Times New Roman" w:cstheme="minorHAnsi"/>
-        </w:rPr>
-        <w:t>,</w:t>
-      </w:r>
-      <w:r>
-        <w:rPr>
-          <w:rFonts w:eastAsia="Times New Roman" w:cstheme="minorHAnsi"/>
-        </w:rPr>
-        <w:t xml:space="preserve"> Rye, R.O.</w:t>
-      </w:r>
-      <w:r>
-        <w:rPr>
-          <w:rFonts w:eastAsia="Times New Roman" w:cstheme="minorHAnsi"/>
-        </w:rPr>
-        <w:t>,</w:t>
-      </w:r>
-      <w:r>
-        <w:rPr>
-          <w:rFonts w:eastAsia="Times New Roman" w:cstheme="minorHAnsi"/>
-        </w:rPr>
-        <w:t xml:space="preserve"> </w:t>
+        <w:t xml:space="preserve">, L.A., Johnson, C.A., Rye, R.O., </w:t>
       </w:r>
       <w:proofErr w:type="spellStart"/>
       <w:r>
@@ -1394,25 +1114,7 @@
         <w:rPr>
           <w:rFonts w:eastAsia="Times New Roman" w:cstheme="minorHAnsi"/>
         </w:rPr>
-        <w:t>, R.M.</w:t>
-      </w:r>
-      <w:r>
-        <w:rPr>
-          <w:rFonts w:eastAsia="Times New Roman" w:cstheme="minorHAnsi"/>
-        </w:rPr>
-        <w:t xml:space="preserve"> 2011 </w:t>
-      </w:r>
-      <w:r>
-        <w:rPr>
-          <w:rFonts w:eastAsia="Times New Roman" w:cstheme="minorHAnsi"/>
-        </w:rPr>
-        <w:t>The rise and fall of Lake Bonneville between 45 and 10.5 ka</w:t>
-      </w:r>
-      <w:r>
-        <w:rPr>
-          <w:rFonts w:eastAsia="Times New Roman" w:cstheme="minorHAnsi"/>
-        </w:rPr>
-        <w:t>. Quaternary International 235, p. 57–69.</w:t>
+        <w:t>, R.M. 2011 The rise and fall of Lake Bonneville between 45 and 10.5 ka. Quaternary International 235, p. 57–69.</w:t>
       </w:r>
     </w:p>
     <w:p>
@@ -1484,19 +1186,7 @@
         <w:rPr>
           <w:rFonts w:eastAsia="Times New Roman" w:cstheme="minorHAnsi"/>
         </w:rPr>
-        <w:t>, G.,1993. Correlations between climate records from North Atlantic sediments and</w:t>
-      </w:r>
-      <w:r>
-        <w:rPr>
-          <w:rFonts w:eastAsia="Times New Roman" w:cstheme="minorHAnsi"/>
-        </w:rPr>
-        <w:t xml:space="preserve"> </w:t>
-      </w:r>
-      <w:r>
-        <w:rPr>
-          <w:rFonts w:eastAsia="Times New Roman" w:cstheme="minorHAnsi"/>
-        </w:rPr>
-        <w:t>Greenland ice. Nature 365, 143e147.</w:t>
+        <w:t>, G.,1993. Correlations between climate records from North Atlantic sediments and Greenland ice. Nature 365, 143e147.</w:t>
       </w:r>
     </w:p>
     <w:p>
@@ -1537,6 +1227,7 @@
         <w:t xml:space="preserve">, </w:t>
       </w:r>
       <w:proofErr w:type="spellStart"/>
+      <w:proofErr w:type="gramStart"/>
       <w:r>
         <w:rPr>
           <w:rFonts w:eastAsia="Times New Roman" w:cstheme="minorHAnsi"/>
@@ -1544,6 +1235,7 @@
         <w:t>N.S.,Hammer</w:t>
       </w:r>
       <w:proofErr w:type="spellEnd"/>
+      <w:proofErr w:type="gramEnd"/>
       <w:r>
         <w:rPr>
           <w:rFonts w:eastAsia="Times New Roman" w:cstheme="minorHAnsi"/>
@@ -1650,19 +1342,7 @@
         <w:rPr>
           <w:rFonts w:eastAsia="Times New Roman" w:cstheme="minorHAnsi"/>
         </w:rPr>
-        <w:t>Russell, I.C., 1885. Geological History of Lake Lahontan, A Quaternary Lake of</w:t>
-      </w:r>
-      <w:r>
-        <w:rPr>
-          <w:rFonts w:eastAsia="Times New Roman" w:cstheme="minorHAnsi"/>
-        </w:rPr>
-        <w:t xml:space="preserve"> </w:t>
-      </w:r>
-      <w:r>
-        <w:rPr>
-          <w:rFonts w:eastAsia="Times New Roman" w:cstheme="minorHAnsi"/>
-        </w:rPr>
-        <w:t>Northwestern Nevada, vol. 11. U.S. Geological Survey Monograph.</w:t>
+        <w:t>Russell, I.C., 1885. Geological History of Lake Lahontan, A Quaternary Lake of Northwestern Nevada, vol. 11. U.S. Geological Survey Monograph.</w:t>
       </w:r>
     </w:p>
     <w:sectPr>
@@ -1919,6 +1599,7 @@
     <w:lsdException w:name="HTML Sample" w:semiHidden="1" w:unhideWhenUsed="1"/>
     <w:lsdException w:name="HTML Typewriter" w:semiHidden="1" w:unhideWhenUsed="1"/>
     <w:lsdException w:name="HTML Variable" w:semiHidden="1" w:unhideWhenUsed="1"/>
+    <w:lsdException w:name="Normal Table" w:semiHidden="1" w:unhideWhenUsed="1"/>
     <w:lsdException w:name="annotation subject" w:semiHidden="1" w:unhideWhenUsed="1"/>
     <w:lsdException w:name="No List" w:semiHidden="1" w:unhideWhenUsed="1"/>
     <w:lsdException w:name="Outline List 1" w:semiHidden="1" w:unhideWhenUsed="1"/>
@@ -1965,8 +1646,10 @@
     <w:lsdException w:name="Table Subtle 2" w:semiHidden="1" w:unhideWhenUsed="1"/>
     <w:lsdException w:name="Table Web 1" w:semiHidden="1" w:unhideWhenUsed="1"/>
     <w:lsdException w:name="Table Web 2" w:semiHidden="1" w:unhideWhenUsed="1"/>
+    <w:lsdException w:name="Table Web 3" w:semiHidden="1" w:unhideWhenUsed="1"/>
     <w:lsdException w:name="Balloon Text" w:semiHidden="1" w:unhideWhenUsed="1"/>
     <w:lsdException w:name="Table Grid" w:uiPriority="39"/>
+    <w:lsdException w:name="Table Theme" w:semiHidden="1" w:unhideWhenUsed="1"/>
     <w:lsdException w:name="Placeholder Text" w:semiHidden="1"/>
     <w:lsdException w:name="No Spacing" w:uiPriority="1" w:qFormat="1"/>
     <w:lsdException w:name="Light Shading" w:uiPriority="60"/>

</xml_diff>